<commit_message>
Comienzo documento de visión y retoques en el SDP
</commit_message>
<xml_diff>
--- a/docs/SDP-Version_Inicial.docx
+++ b/docs/SDP-Version_Inicial.docx
@@ -212,7 +212,12 @@
         <w:pStyle w:val="Antettulo"/>
       </w:pPr>
       <w:r>
-        <w:t>PLAN DE DESARROLLO DEL SOFTWARE</w:t>
+        <w:t>PL</w:t>
+      </w:r>
+      <w:bookmarkStart w:id="0" w:name="_GoBack"/>
+      <w:bookmarkEnd w:id="0"/>
+      <w:r>
+        <w:t>AN DE DESARROLLO DEL SOFTWARE</w:t>
       </w:r>
     </w:p>
     <w:p>
@@ -223,7 +228,15 @@
         <w:t xml:space="preserve">SDP </w:t>
       </w:r>
       <w:r>
-        <w:t>(Software Development Plan)</w:t>
+        <w:t xml:space="preserve">(Software </w:t>
+      </w:r>
+      <w:proofErr w:type="spellStart"/>
+      <w:r>
+        <w:t>Development</w:t>
+      </w:r>
+      <w:proofErr w:type="spellEnd"/>
+      <w:r>
+        <w:t xml:space="preserve"> Plan)</w:t>
       </w:r>
     </w:p>
     <w:p/>
@@ -382,15 +395,13 @@
               </w:rPr>
               <w:t>2</w:t>
             </w:r>
-            <w:bookmarkStart w:id="0" w:name="_GoBack"/>
-            <w:bookmarkEnd w:id="0"/>
             <w:r>
               <w:rPr>
                 <w:b w:val="0"/>
                 <w:bCs w:val="0"/>
                 <w:iCs/>
               </w:rPr>
-              <w:t>.0</w:t>
+              <w:t>.1</w:t>
             </w:r>
           </w:p>
         </w:tc>
@@ -558,11 +569,19 @@
                 <w:lang w:val="en-GB"/>
               </w:rPr>
             </w:pPr>
+            <w:proofErr w:type="spellStart"/>
             <w:r>
               <w:rPr>
                 <w:lang w:val="en-GB"/>
               </w:rPr>
-              <w:t>Autores/as:</w:t>
+              <w:t>Autores</w:t>
+            </w:r>
+            <w:proofErr w:type="spellEnd"/>
+            <w:r>
+              <w:rPr>
+                <w:lang w:val="en-GB"/>
+              </w:rPr>
+              <w:t>/as:</w:t>
             </w:r>
           </w:p>
         </w:tc>
@@ -578,7 +597,15 @@
               <w:t>Manuel Martínez Arizmen</w:t>
             </w:r>
             <w:r>
-              <w:t>di, Gonzalo Pérez-Tomé Estévez, Enrique Ruiz García, Manuel Toro Legaz, Jorge Ulloa Núñez, Brian Saúl Vázquez Vargas.</w:t>
+              <w:t xml:space="preserve">di, Gonzalo Pérez-Tomé Estévez, Enrique Ruiz García, Manuel Toro </w:t>
+            </w:r>
+            <w:proofErr w:type="spellStart"/>
+            <w:r>
+              <w:t>Legaz</w:t>
+            </w:r>
+            <w:proofErr w:type="spellEnd"/>
+            <w:r>
+              <w:t>, Jorge Ulloa Núñez, Brian Saúl Vázquez Vargas.</w:t>
             </w:r>
           </w:p>
         </w:tc>
@@ -598,11 +625,19 @@
                 <w:lang w:val="en-GB"/>
               </w:rPr>
             </w:pPr>
+            <w:proofErr w:type="spellStart"/>
             <w:r>
               <w:rPr>
                 <w:lang w:val="en-GB"/>
               </w:rPr>
-              <w:t>Revisor/a:</w:t>
+              <w:t>Revisor</w:t>
+            </w:r>
+            <w:proofErr w:type="spellEnd"/>
+            <w:r>
+              <w:rPr>
+                <w:lang w:val="en-GB"/>
+              </w:rPr>
+              <w:t>/a:</w:t>
             </w:r>
           </w:p>
         </w:tc>
@@ -623,8 +658,16 @@
               <w:rPr>
                 <w:lang w:val="en-GB"/>
               </w:rPr>
-              <w:t>Juan Carlos Dueñas</w:t>
+              <w:t xml:space="preserve">Juan Carlos </w:t>
             </w:r>
+            <w:proofErr w:type="spellStart"/>
+            <w:r>
+              <w:rPr>
+                <w:lang w:val="en-GB"/>
+              </w:rPr>
+              <w:t>Dueñas</w:t>
+            </w:r>
+            <w:proofErr w:type="spellEnd"/>
           </w:p>
         </w:tc>
       </w:tr>
@@ -1132,7 +1175,10 @@
               <w:spacing w:before="0" w:after="0"/>
             </w:pPr>
             <w:r>
-              <w:t>Version inicial</w:t>
+              <w:t>Versió</w:t>
+            </w:r>
+            <w:r>
+              <w:t>n inicial</w:t>
             </w:r>
           </w:p>
         </w:tc>
@@ -1151,6 +1197,64 @@
           </w:p>
         </w:tc>
       </w:tr>
+      <w:tr>
+        <w:tc>
+          <w:tcPr>
+            <w:tcW w:w="1630" w:type="dxa"/>
+          </w:tcPr>
+          <w:p>
+            <w:pPr>
+              <w:pStyle w:val="texto"/>
+              <w:spacing w:before="0" w:after="0"/>
+            </w:pPr>
+            <w:r>
+              <w:t>v.2.1</w:t>
+            </w:r>
+          </w:p>
+        </w:tc>
+        <w:tc>
+          <w:tcPr>
+            <w:tcW w:w="1275" w:type="dxa"/>
+          </w:tcPr>
+          <w:p>
+            <w:pPr>
+              <w:pStyle w:val="texto"/>
+              <w:spacing w:before="0" w:after="0"/>
+            </w:pPr>
+            <w:r>
+              <w:t>03/04/2014</w:t>
+            </w:r>
+          </w:p>
+        </w:tc>
+        <w:tc>
+          <w:tcPr>
+            <w:tcW w:w="3969" w:type="dxa"/>
+          </w:tcPr>
+          <w:p>
+            <w:pPr>
+              <w:pStyle w:val="texto"/>
+              <w:spacing w:before="0" w:after="0"/>
+            </w:pPr>
+            <w:r>
+              <w:t>Versión con elección de tecnologías</w:t>
+            </w:r>
+          </w:p>
+        </w:tc>
+        <w:tc>
+          <w:tcPr>
+            <w:tcW w:w="1843" w:type="dxa"/>
+          </w:tcPr>
+          <w:p>
+            <w:pPr>
+              <w:pStyle w:val="texto"/>
+              <w:spacing w:before="0" w:after="0"/>
+            </w:pPr>
+            <w:r>
+              <w:t>Enrique Ruiz</w:t>
+            </w:r>
+          </w:p>
+        </w:tc>
+      </w:tr>
     </w:tbl>
     <w:p>
       <w:pPr>
@@ -2361,6 +2465,7 @@
       <w:pPr>
         <w:pStyle w:val="Ttulo2"/>
         <w:rPr>
+          <w:i w:val="0"/>
           <w:lang w:val="es-ES_tradnl"/>
         </w:rPr>
       </w:pPr>
@@ -2369,6 +2474,7 @@
       <w:bookmarkStart w:id="4" w:name="_Toc254520258"/>
       <w:r>
         <w:rPr>
+          <w:i w:val="0"/>
           <w:lang w:val="es-ES_tradnl"/>
         </w:rPr>
         <w:t>Propósito del documento</w:t>
@@ -2406,9 +2512,15 @@
     <w:p>
       <w:pPr>
         <w:pStyle w:val="Ttulo2"/>
+        <w:rPr>
+          <w:i w:val="0"/>
+        </w:rPr>
       </w:pPr>
       <w:bookmarkStart w:id="7" w:name="_Toc254520259"/>
       <w:r>
+        <w:rPr>
+          <w:i w:val="0"/>
+        </w:rPr>
         <w:t>Definiciones, acrónimos y abreviaturas</w:t>
       </w:r>
       <w:bookmarkEnd w:id="5"/>
@@ -2426,7 +2538,21 @@
         <w:rPr>
           <w:i w:val="0"/>
         </w:rPr>
-        <w:t>Universidad: Se entenderá de manera específica el tema de estudio y por tanto estaremos hablando en todo momento de la Universidad Politecnica de Madrid (UPM).</w:t>
+        <w:t xml:space="preserve">Universidad: Se entenderá de manera específica el tema de estudio y por tanto estaremos hablando en todo momento de la Universidad </w:t>
+      </w:r>
+      <w:proofErr w:type="spellStart"/>
+      <w:r>
+        <w:rPr>
+          <w:i w:val="0"/>
+        </w:rPr>
+        <w:t>Politecnica</w:t>
+      </w:r>
+      <w:proofErr w:type="spellEnd"/>
+      <w:r>
+        <w:rPr>
+          <w:i w:val="0"/>
+        </w:rPr>
+        <w:t xml:space="preserve"> de Madrid (UPM).</w:t>
       </w:r>
     </w:p>
     <w:p>
@@ -2512,11 +2638,75 @@
           <w:i w:val="0"/>
         </w:rPr>
       </w:pPr>
+      <w:proofErr w:type="spellStart"/>
       <w:r>
         <w:rPr>
           <w:i w:val="0"/>
         </w:rPr>
-        <w:t>Product Owner: Persona encargada de establecer la unión entre Stakeholder y el Developers Team.</w:t>
+        <w:t>Product</w:t>
+      </w:r>
+      <w:proofErr w:type="spellEnd"/>
+      <w:r>
+        <w:rPr>
+          <w:i w:val="0"/>
+        </w:rPr>
+        <w:t xml:space="preserve"> </w:t>
+      </w:r>
+      <w:proofErr w:type="spellStart"/>
+      <w:r>
+        <w:rPr>
+          <w:i w:val="0"/>
+        </w:rPr>
+        <w:t>Owner</w:t>
+      </w:r>
+      <w:proofErr w:type="spellEnd"/>
+      <w:r>
+        <w:rPr>
+          <w:i w:val="0"/>
+        </w:rPr>
+        <w:t xml:space="preserve">: Persona encargada de establecer la unión entre </w:t>
+      </w:r>
+      <w:proofErr w:type="spellStart"/>
+      <w:r>
+        <w:rPr>
+          <w:i w:val="0"/>
+        </w:rPr>
+        <w:t>Stakeholder</w:t>
+      </w:r>
+      <w:proofErr w:type="spellEnd"/>
+      <w:r>
+        <w:rPr>
+          <w:i w:val="0"/>
+        </w:rPr>
+        <w:t xml:space="preserve"> y el </w:t>
+      </w:r>
+      <w:proofErr w:type="spellStart"/>
+      <w:r>
+        <w:rPr>
+          <w:i w:val="0"/>
+        </w:rPr>
+        <w:t>Developers</w:t>
+      </w:r>
+      <w:proofErr w:type="spellEnd"/>
+      <w:r>
+        <w:rPr>
+          <w:i w:val="0"/>
+        </w:rPr>
+        <w:t xml:space="preserve"> </w:t>
+      </w:r>
+      <w:proofErr w:type="spellStart"/>
+      <w:r>
+        <w:rPr>
+          <w:i w:val="0"/>
+        </w:rPr>
+        <w:t>Team</w:t>
+      </w:r>
+      <w:proofErr w:type="spellEnd"/>
+      <w:r>
+        <w:rPr>
+          <w:i w:val="0"/>
+        </w:rPr>
+        <w:t>.</w:t>
       </w:r>
     </w:p>
     <w:p>
@@ -2526,16 +2716,38 @@
           <w:i w:val="0"/>
         </w:rPr>
       </w:pPr>
+      <w:proofErr w:type="spellStart"/>
       <w:r>
         <w:rPr>
           <w:i w:val="0"/>
         </w:rPr>
-        <w:t xml:space="preserve">Developer Team: Equipo de personas que se encargará de </w:t>
-      </w:r>
+        <w:t>Developer</w:t>
+      </w:r>
+      <w:proofErr w:type="spellEnd"/>
       <w:r>
         <w:rPr>
           <w:i w:val="0"/>
         </w:rPr>
+        <w:t xml:space="preserve"> </w:t>
+      </w:r>
+      <w:proofErr w:type="spellStart"/>
+      <w:r>
+        <w:rPr>
+          <w:i w:val="0"/>
+        </w:rPr>
+        <w:t>Team</w:t>
+      </w:r>
+      <w:proofErr w:type="spellEnd"/>
+      <w:r>
+        <w:rPr>
+          <w:i w:val="0"/>
+        </w:rPr>
+        <w:t xml:space="preserve">: Equipo de personas que se encargará de </w:t>
+      </w:r>
+      <w:r>
+        <w:rPr>
+          <w:i w:val="0"/>
+        </w:rPr>
         <w:t>desarrollar.</w:t>
       </w:r>
     </w:p>
@@ -2546,11 +2758,33 @@
           <w:i w:val="0"/>
         </w:rPr>
       </w:pPr>
+      <w:proofErr w:type="spellStart"/>
       <w:r>
         <w:rPr>
           <w:i w:val="0"/>
         </w:rPr>
-        <w:t>Scrum Master: Encargado de velar por el correcto funcionamiento de la técnica Scrum.</w:t>
+        <w:t>Scrum</w:t>
+      </w:r>
+      <w:proofErr w:type="spellEnd"/>
+      <w:r>
+        <w:rPr>
+          <w:i w:val="0"/>
+        </w:rPr>
+        <w:t xml:space="preserve"> Master: Encargado de velar por el correcto funcionamiento de la técnica </w:t>
+      </w:r>
+      <w:proofErr w:type="spellStart"/>
+      <w:r>
+        <w:rPr>
+          <w:i w:val="0"/>
+        </w:rPr>
+        <w:t>Scrum</w:t>
+      </w:r>
+      <w:proofErr w:type="spellEnd"/>
+      <w:r>
+        <w:rPr>
+          <w:i w:val="0"/>
+        </w:rPr>
+        <w:t>.</w:t>
       </w:r>
     </w:p>
     <w:p>
@@ -2560,16 +2794,24 @@
           <w:i w:val="0"/>
         </w:rPr>
       </w:pPr>
+      <w:proofErr w:type="spellStart"/>
       <w:r>
         <w:rPr>
           <w:i w:val="0"/>
         </w:rPr>
-        <w:t>Stakeholder: Cliente externo del proyecto el cual deberá participar activamente en el desarrollo del mismo.</w:t>
-      </w:r>
+        <w:t>Stakeholder</w:t>
+      </w:r>
+      <w:proofErr w:type="spellEnd"/>
       <w:r>
         <w:rPr>
           <w:i w:val="0"/>
         </w:rPr>
+        <w:t>: Cliente externo del proyecto el cual deberá participar activamente en el desarrollo del mismo.</w:t>
+      </w:r>
+      <w:r>
+        <w:rPr>
+          <w:i w:val="0"/>
+        </w:rPr>
         <w:t xml:space="preserve"> </w:t>
       </w:r>
     </w:p>
@@ -2582,6 +2824,7 @@
       <w:pPr>
         <w:pStyle w:val="Ttulo2"/>
         <w:rPr>
+          <w:i w:val="0"/>
           <w:lang w:val="es-ES_tradnl"/>
         </w:rPr>
       </w:pPr>
@@ -2591,6 +2834,7 @@
       <w:bookmarkStart w:id="11" w:name="_Toc4573722"/>
       <w:r>
         <w:rPr>
+          <w:i w:val="0"/>
           <w:lang w:val="es-ES_tradnl"/>
         </w:rPr>
         <w:t>Alcance del proyecto</w:t>
@@ -2622,12 +2866,14 @@
       <w:pPr>
         <w:pStyle w:val="Ttulo2"/>
         <w:rPr>
+          <w:i w:val="0"/>
           <w:lang w:val="es-ES_tradnl"/>
         </w:rPr>
       </w:pPr>
       <w:bookmarkStart w:id="12" w:name="_Toc254520261"/>
       <w:r>
         <w:rPr>
+          <w:i w:val="0"/>
           <w:lang w:val="es-ES_tradnl"/>
         </w:rPr>
         <w:t>Materiales de referencia</w:t>
@@ -2690,6 +2936,7 @@
       <w:pPr>
         <w:pStyle w:val="Ttulo2"/>
         <w:rPr>
+          <w:i w:val="0"/>
           <w:lang w:val="es-ES_tradnl"/>
         </w:rPr>
       </w:pPr>
@@ -2698,6 +2945,7 @@
       <w:bookmarkStart w:id="15" w:name="_Toc254520262"/>
       <w:r>
         <w:rPr>
+          <w:i w:val="0"/>
           <w:lang w:val="es-ES_tradnl"/>
         </w:rPr>
         <w:lastRenderedPageBreak/>
@@ -2728,7 +2976,21 @@
         <w:rPr>
           <w:iCs/>
         </w:rPr>
-        <w:t xml:space="preserve"> van a ser los sprints que definamos y lo que se va a desarrollar y entregar en cada uno</w:t>
+        <w:t xml:space="preserve"> van a ser los </w:t>
+      </w:r>
+      <w:proofErr w:type="spellStart"/>
+      <w:r>
+        <w:rPr>
+          <w:iCs/>
+        </w:rPr>
+        <w:t>sprints</w:t>
+      </w:r>
+      <w:proofErr w:type="spellEnd"/>
+      <w:r>
+        <w:rPr>
+          <w:iCs/>
+        </w:rPr>
+        <w:t xml:space="preserve"> que definamos y lo que se va a desarrollar y entregar en cada uno</w:t>
       </w:r>
     </w:p>
     <w:p>
@@ -2744,15 +3006,22 @@
     <w:p>
       <w:pPr>
         <w:pStyle w:val="Ttulo2"/>
+        <w:rPr>
+          <w:i w:val="0"/>
+        </w:rPr>
       </w:pPr>
       <w:bookmarkStart w:id="17" w:name="_Toc477686737"/>
       <w:bookmarkStart w:id="18" w:name="_Toc2674800"/>
       <w:bookmarkStart w:id="19" w:name="_Toc254520264"/>
       <w:r>
+        <w:rPr>
+          <w:i w:val="0"/>
+        </w:rPr>
         <w:t xml:space="preserve">Participantes </w:t>
       </w:r>
       <w:r>
         <w:rPr>
+          <w:i w:val="0"/>
           <w:lang w:val="es-ES_tradnl"/>
         </w:rPr>
         <w:t>en el proyecto</w:t>
@@ -2761,12 +3030,14 @@
       <w:bookmarkEnd w:id="18"/>
       <w:r>
         <w:rPr>
+          <w:i w:val="0"/>
           <w:lang w:val="es-ES_tradnl"/>
         </w:rPr>
         <w:t xml:space="preserve">, responsabilidades y </w:t>
       </w:r>
       <w:r>
         <w:rPr>
+          <w:i w:val="0"/>
           <w:lang w:val="es-ES_tradnl"/>
         </w:rPr>
         <w:t>coordinación</w:t>
@@ -2799,11 +3070,33 @@
           <w:iCs/>
         </w:rPr>
       </w:pPr>
-      <w:r>
-        <w:rPr>
-          <w:iCs/>
-        </w:rPr>
-        <w:t xml:space="preserve">Product Owner: Enrique Ruiz García </w:t>
+      <w:proofErr w:type="spellStart"/>
+      <w:r>
+        <w:rPr>
+          <w:iCs/>
+        </w:rPr>
+        <w:t>Product</w:t>
+      </w:r>
+      <w:proofErr w:type="spellEnd"/>
+      <w:r>
+        <w:rPr>
+          <w:iCs/>
+        </w:rPr>
+        <w:t xml:space="preserve"> </w:t>
+      </w:r>
+      <w:proofErr w:type="spellStart"/>
+      <w:r>
+        <w:rPr>
+          <w:iCs/>
+        </w:rPr>
+        <w:t>Owner</w:t>
+      </w:r>
+      <w:proofErr w:type="spellEnd"/>
+      <w:r>
+        <w:rPr>
+          <w:iCs/>
+        </w:rPr>
+        <w:t xml:space="preserve">: Enrique Ruiz García </w:t>
       </w:r>
     </w:p>
     <w:p>
@@ -2833,7 +3126,49 @@
         <w:rPr>
           <w:iCs/>
         </w:rPr>
-        <w:t>Será el representante de todas las personas interesadas en los resultados del proyecto desde Stakeholder hasta Developer Team y actuar como interlocutor único ante el equipo, con autoridad para tomar decisiones. También será su misión definir los objetivos del proyecto así como ser el encargado de definir el calendario a seguir en las iteraciones.</w:t>
+        <w:t xml:space="preserve">Será el representante de todas las personas interesadas en los resultados del proyecto desde </w:t>
+      </w:r>
+      <w:proofErr w:type="spellStart"/>
+      <w:r>
+        <w:rPr>
+          <w:iCs/>
+        </w:rPr>
+        <w:t>Stakeholder</w:t>
+      </w:r>
+      <w:proofErr w:type="spellEnd"/>
+      <w:r>
+        <w:rPr>
+          <w:iCs/>
+        </w:rPr>
+        <w:t xml:space="preserve"> hasta </w:t>
+      </w:r>
+      <w:proofErr w:type="spellStart"/>
+      <w:r>
+        <w:rPr>
+          <w:iCs/>
+        </w:rPr>
+        <w:t>Developer</w:t>
+      </w:r>
+      <w:proofErr w:type="spellEnd"/>
+      <w:r>
+        <w:rPr>
+          <w:iCs/>
+        </w:rPr>
+        <w:t xml:space="preserve"> </w:t>
+      </w:r>
+      <w:proofErr w:type="spellStart"/>
+      <w:r>
+        <w:rPr>
+          <w:iCs/>
+        </w:rPr>
+        <w:t>Team</w:t>
+      </w:r>
+      <w:proofErr w:type="spellEnd"/>
+      <w:r>
+        <w:rPr>
+          <w:iCs/>
+        </w:rPr>
+        <w:t xml:space="preserve"> y actuar como interlocutor único ante el equipo, con autoridad para tomar decisiones. También será su misión definir los objetivos del proyecto así como ser el encargado de definir el calendario a seguir en las iteraciones.</w:t>
       </w:r>
     </w:p>
     <w:p>
@@ -2865,12 +3200,28 @@
           <w:iCs/>
         </w:rPr>
       </w:pPr>
-      <w:r>
-        <w:rPr>
-          <w:iCs/>
-        </w:rPr>
-        <w:t>Scrum Master: Manuel Toro Legaz</w:t>
-      </w:r>
+      <w:proofErr w:type="spellStart"/>
+      <w:r>
+        <w:rPr>
+          <w:iCs/>
+        </w:rPr>
+        <w:t>Scrum</w:t>
+      </w:r>
+      <w:proofErr w:type="spellEnd"/>
+      <w:r>
+        <w:rPr>
+          <w:iCs/>
+        </w:rPr>
+        <w:t xml:space="preserve"> Master: Manuel Toro </w:t>
+      </w:r>
+      <w:proofErr w:type="spellStart"/>
+      <w:r>
+        <w:rPr>
+          <w:iCs/>
+        </w:rPr>
+        <w:t>Legaz</w:t>
+      </w:r>
+      <w:proofErr w:type="spellEnd"/>
     </w:p>
     <w:p>
       <w:pPr>
@@ -2919,8 +3270,16 @@
           <w:rPr>
             <w:iCs/>
           </w:rPr>
-          <w:t>reglas y proceso de Scrum</w:t>
+          <w:t xml:space="preserve">reglas y proceso de </w:t>
         </w:r>
+        <w:proofErr w:type="spellStart"/>
+        <w:r>
+          <w:rPr>
+            <w:iCs/>
+          </w:rPr>
+          <w:t>Scrum</w:t>
+        </w:r>
+        <w:proofErr w:type="spellEnd"/>
       </w:hyperlink>
       <w:r>
         <w:rPr>
@@ -2941,12 +3300,21 @@
         </w:rPr>
         <w:t xml:space="preserve"> </w:t>
       </w:r>
+      <w:proofErr w:type="spellStart"/>
       <w:r>
         <w:rPr>
           <w:bCs/>
           <w:iCs/>
         </w:rPr>
-        <w:t>intraequipo y con el cliente</w:t>
+        <w:t>intraequipo</w:t>
+      </w:r>
+      <w:proofErr w:type="spellEnd"/>
+      <w:r>
+        <w:rPr>
+          <w:bCs/>
+          <w:iCs/>
+        </w:rPr>
+        <w:t> y con el cliente</w:t>
       </w:r>
       <w:r>
         <w:rPr>
@@ -3036,7 +3404,21 @@
         <w:rPr>
           <w:iCs/>
         </w:rPr>
-        <w:t xml:space="preserve"> de Scrum (</w:t>
+        <w:t xml:space="preserve"> de </w:t>
+      </w:r>
+      <w:proofErr w:type="spellStart"/>
+      <w:r>
+        <w:rPr>
+          <w:iCs/>
+        </w:rPr>
+        <w:t>Scrum</w:t>
+      </w:r>
+      <w:proofErr w:type="spellEnd"/>
+      <w:r>
+        <w:rPr>
+          <w:iCs/>
+        </w:rPr>
+        <w:t xml:space="preserve"> (</w:t>
       </w:r>
       <w:hyperlink r:id="rId14" w:history="1">
         <w:r>
@@ -3110,7 +3492,21 @@
         <w:rPr>
           <w:iCs/>
         </w:rPr>
-        <w:t xml:space="preserve">Enseñar al equipo a autogestionarse. </w:t>
+        <w:t xml:space="preserve">Enseñar al equipo a </w:t>
+      </w:r>
+      <w:proofErr w:type="spellStart"/>
+      <w:r>
+        <w:rPr>
+          <w:iCs/>
+        </w:rPr>
+        <w:t>autogestionarse</w:t>
+      </w:r>
+      <w:proofErr w:type="spellEnd"/>
+      <w:r>
+        <w:rPr>
+          <w:iCs/>
+        </w:rPr>
+        <w:t xml:space="preserve">. </w:t>
       </w:r>
     </w:p>
     <w:p>
@@ -3212,11 +3608,33 @@
           <w:iCs/>
         </w:rPr>
       </w:pPr>
-      <w:r>
-        <w:rPr>
-          <w:iCs/>
-        </w:rPr>
-        <w:t xml:space="preserve">Developer Team: Manuel </w:t>
+      <w:proofErr w:type="spellStart"/>
+      <w:r>
+        <w:rPr>
+          <w:iCs/>
+        </w:rPr>
+        <w:t>Developer</w:t>
+      </w:r>
+      <w:proofErr w:type="spellEnd"/>
+      <w:r>
+        <w:rPr>
+          <w:iCs/>
+        </w:rPr>
+        <w:t xml:space="preserve"> </w:t>
+      </w:r>
+      <w:proofErr w:type="spellStart"/>
+      <w:r>
+        <w:rPr>
+          <w:iCs/>
+        </w:rPr>
+        <w:t>Team</w:t>
+      </w:r>
+      <w:proofErr w:type="spellEnd"/>
+      <w:r>
+        <w:rPr>
+          <w:iCs/>
+        </w:rPr>
+        <w:t xml:space="preserve">: Manuel </w:t>
       </w:r>
       <w:r>
         <w:rPr>
@@ -3240,7 +3658,21 @@
         <w:rPr>
           <w:iCs/>
         </w:rPr>
-        <w:t xml:space="preserve">, Jorge Ulloa Nuñez y Gonzalo </w:t>
+        <w:t xml:space="preserve">, Jorge Ulloa </w:t>
+      </w:r>
+      <w:proofErr w:type="spellStart"/>
+      <w:r>
+        <w:rPr>
+          <w:iCs/>
+        </w:rPr>
+        <w:t>Nuñez</w:t>
+      </w:r>
+      <w:proofErr w:type="spellEnd"/>
+      <w:r>
+        <w:rPr>
+          <w:iCs/>
+        </w:rPr>
+        <w:t xml:space="preserve"> y Gonzalo </w:t>
       </w:r>
       <w:r>
         <w:rPr>
@@ -3276,7 +3708,21 @@
         <w:rPr>
           <w:iCs/>
         </w:rPr>
-        <w:t>Es un equipo autoorganizado y multidisciplinar con dedicación exclusiva al proyecto que comparte información y cuyos miembros confían entre ellos. Realiza de manera conjunta las siguientes actividades:</w:t>
+        <w:t xml:space="preserve">Es un equipo </w:t>
+      </w:r>
+      <w:proofErr w:type="spellStart"/>
+      <w:r>
+        <w:rPr>
+          <w:iCs/>
+        </w:rPr>
+        <w:t>autoorganizado</w:t>
+      </w:r>
+      <w:proofErr w:type="spellEnd"/>
+      <w:r>
+        <w:rPr>
+          <w:iCs/>
+        </w:rPr>
+        <w:t xml:space="preserve"> y multidisciplinar con dedicación exclusiva al proyecto que comparte información y cuyos miembros confían entre ellos. Realiza de manera conjunta las siguientes actividades:</w:t>
       </w:r>
     </w:p>
     <w:p>
@@ -3381,7 +3827,23 @@
           <w:iCs/>
           <w:lang w:val="en-US"/>
         </w:rPr>
-        <w:t>Stakeholder: Juan Carlos Dueñas Lopez</w:t>
+        <w:t xml:space="preserve">Stakeholder: Juan Carlos </w:t>
+      </w:r>
+      <w:proofErr w:type="spellStart"/>
+      <w:r>
+        <w:rPr>
+          <w:iCs/>
+          <w:lang w:val="en-US"/>
+        </w:rPr>
+        <w:t>Dueñas</w:t>
+      </w:r>
+      <w:proofErr w:type="spellEnd"/>
+      <w:r>
+        <w:rPr>
+          <w:iCs/>
+          <w:lang w:val="en-US"/>
+        </w:rPr>
+        <w:t xml:space="preserve"> Lopez</w:t>
       </w:r>
     </w:p>
     <w:p>
@@ -3402,12 +3864,14 @@
       <w:pPr>
         <w:pStyle w:val="Ttulo2"/>
         <w:rPr>
+          <w:i w:val="0"/>
           <w:lang w:val="es-ES_tradnl"/>
         </w:rPr>
       </w:pPr>
       <w:bookmarkStart w:id="22" w:name="_Toc254520265"/>
       <w:r>
         <w:rPr>
+          <w:i w:val="0"/>
           <w:lang w:val="es-ES_tradnl"/>
         </w:rPr>
         <w:t>Marco de desarrollo</w:t>
@@ -3429,19 +3893,91 @@
         <w:rPr>
           <w:iCs/>
         </w:rPr>
-        <w:t>Como ya se ha comentado en la división de roles dentro del trabajo, desarrollaremos el proyecto bajo el marco de la metodología Scrum, definiendo en dos personas separadas el rol del product owner y el scrum master como se recomienda. Se trabajará mediante sprints con entregables al final de cada uno de ellos.</w:t>
+        <w:t xml:space="preserve">Como ya se ha comentado en la división de roles dentro del trabajo, desarrollaremos el proyecto bajo el marco de la metodología </w:t>
+      </w:r>
+      <w:proofErr w:type="spellStart"/>
+      <w:r>
+        <w:rPr>
+          <w:iCs/>
+        </w:rPr>
+        <w:t>Scrum</w:t>
+      </w:r>
+      <w:proofErr w:type="spellEnd"/>
+      <w:r>
+        <w:rPr>
+          <w:iCs/>
+        </w:rPr>
+        <w:t xml:space="preserve">, definiendo en dos personas separadas el rol del </w:t>
+      </w:r>
+      <w:proofErr w:type="spellStart"/>
+      <w:r>
+        <w:rPr>
+          <w:iCs/>
+        </w:rPr>
+        <w:t>product</w:t>
+      </w:r>
+      <w:proofErr w:type="spellEnd"/>
+      <w:r>
+        <w:rPr>
+          <w:iCs/>
+        </w:rPr>
+        <w:t xml:space="preserve"> </w:t>
+      </w:r>
+      <w:proofErr w:type="spellStart"/>
+      <w:r>
+        <w:rPr>
+          <w:iCs/>
+        </w:rPr>
+        <w:t>owner</w:t>
+      </w:r>
+      <w:proofErr w:type="spellEnd"/>
+      <w:r>
+        <w:rPr>
+          <w:iCs/>
+        </w:rPr>
+        <w:t xml:space="preserve"> y el </w:t>
+      </w:r>
+      <w:proofErr w:type="spellStart"/>
+      <w:r>
+        <w:rPr>
+          <w:iCs/>
+        </w:rPr>
+        <w:t>scrum</w:t>
+      </w:r>
+      <w:proofErr w:type="spellEnd"/>
+      <w:r>
+        <w:rPr>
+          <w:iCs/>
+        </w:rPr>
+        <w:t xml:space="preserve"> master como se recomienda. Se trabajará mediante </w:t>
+      </w:r>
+      <w:proofErr w:type="spellStart"/>
+      <w:r>
+        <w:rPr>
+          <w:iCs/>
+        </w:rPr>
+        <w:t>sprints</w:t>
+      </w:r>
+      <w:proofErr w:type="spellEnd"/>
+      <w:r>
+        <w:rPr>
+          <w:iCs/>
+        </w:rPr>
+        <w:t xml:space="preserve"> con entregables al final de cada uno de ellos.</w:t>
       </w:r>
     </w:p>
     <w:p>
       <w:pPr>
         <w:pStyle w:val="Ttulo2"/>
         <w:rPr>
+          <w:i w:val="0"/>
           <w:lang w:val="es-ES_tradnl"/>
         </w:rPr>
       </w:pPr>
       <w:bookmarkStart w:id="23" w:name="_Toc254520266"/>
       <w:r>
         <w:rPr>
+          <w:i w:val="0"/>
           <w:lang w:val="es-ES_tradnl"/>
         </w:rPr>
         <w:t>Reuniones</w:t>
@@ -3463,7 +3999,21 @@
         <w:rPr>
           <w:iCs/>
         </w:rPr>
-        <w:t>Siguiendo la metodología Scrum las reuniones serán las siguientes:</w:t>
+        <w:t xml:space="preserve">Siguiendo la metodología </w:t>
+      </w:r>
+      <w:proofErr w:type="spellStart"/>
+      <w:r>
+        <w:rPr>
+          <w:iCs/>
+        </w:rPr>
+        <w:t>Scrum</w:t>
+      </w:r>
+      <w:proofErr w:type="spellEnd"/>
+      <w:r>
+        <w:rPr>
+          <w:iCs/>
+        </w:rPr>
+        <w:t xml:space="preserve"> las reuniones serán las siguientes:</w:t>
       </w:r>
     </w:p>
     <w:p>
@@ -3493,13 +4043,97 @@
         <w:rPr>
           <w:iCs/>
         </w:rPr>
-        <w:t xml:space="preserve">Sprint planning: Se realizará una reunión  el día antes al comienzo del sprint en la cual se tratará de fijar los conceptos del sprint a iniciar haciendo especial hincapié en aquellos objetivos y entregables que se definan en el mismo. En esta reunión estarán presente tanto el Product Owner, el Scrum Master </w:t>
-      </w:r>
-      <w:r>
-        <w:rPr>
-          <w:iCs/>
-        </w:rPr>
-        <w:t>y el Developer Team.</w:t>
+        <w:t xml:space="preserve">Sprint </w:t>
+      </w:r>
+      <w:proofErr w:type="spellStart"/>
+      <w:r>
+        <w:rPr>
+          <w:iCs/>
+        </w:rPr>
+        <w:t>planning</w:t>
+      </w:r>
+      <w:proofErr w:type="spellEnd"/>
+      <w:r>
+        <w:rPr>
+          <w:iCs/>
+        </w:rPr>
+        <w:t xml:space="preserve">: Se realizará una reunión  el día antes al comienzo del sprint en la cual se tratará de fijar los conceptos del sprint a iniciar haciendo especial hincapié en aquellos objetivos y entregables que se definan en el mismo. En esta reunión estarán presente tanto el </w:t>
+      </w:r>
+      <w:proofErr w:type="spellStart"/>
+      <w:r>
+        <w:rPr>
+          <w:iCs/>
+        </w:rPr>
+        <w:t>Product</w:t>
+      </w:r>
+      <w:proofErr w:type="spellEnd"/>
+      <w:r>
+        <w:rPr>
+          <w:iCs/>
+        </w:rPr>
+        <w:t xml:space="preserve"> </w:t>
+      </w:r>
+      <w:proofErr w:type="spellStart"/>
+      <w:r>
+        <w:rPr>
+          <w:iCs/>
+        </w:rPr>
+        <w:t>Owner</w:t>
+      </w:r>
+      <w:proofErr w:type="spellEnd"/>
+      <w:r>
+        <w:rPr>
+          <w:iCs/>
+        </w:rPr>
+        <w:t xml:space="preserve">, el </w:t>
+      </w:r>
+      <w:proofErr w:type="spellStart"/>
+      <w:r>
+        <w:rPr>
+          <w:iCs/>
+        </w:rPr>
+        <w:t>Scrum</w:t>
+      </w:r>
+      <w:proofErr w:type="spellEnd"/>
+      <w:r>
+        <w:rPr>
+          <w:iCs/>
+        </w:rPr>
+        <w:t xml:space="preserve"> Master </w:t>
+      </w:r>
+      <w:r>
+        <w:rPr>
+          <w:iCs/>
+        </w:rPr>
+        <w:t xml:space="preserve">y el </w:t>
+      </w:r>
+      <w:proofErr w:type="spellStart"/>
+      <w:r>
+        <w:rPr>
+          <w:iCs/>
+        </w:rPr>
+        <w:t>Developer</w:t>
+      </w:r>
+      <w:proofErr w:type="spellEnd"/>
+      <w:r>
+        <w:rPr>
+          <w:iCs/>
+        </w:rPr>
+        <w:t xml:space="preserve"> </w:t>
+      </w:r>
+      <w:proofErr w:type="spellStart"/>
+      <w:r>
+        <w:rPr>
+          <w:iCs/>
+        </w:rPr>
+        <w:t>Team</w:t>
+      </w:r>
+      <w:proofErr w:type="spellEnd"/>
+      <w:r>
+        <w:rPr>
+          <w:iCs/>
+        </w:rPr>
+        <w:t>.</w:t>
       </w:r>
     </w:p>
     <w:p>
@@ -3525,17 +4159,67 @@
           <w:iCs/>
         </w:rPr>
       </w:pPr>
-      <w:r>
-        <w:rPr>
-          <w:iCs/>
-        </w:rPr>
-        <w:t>Weekly Scrum: Se optará por una reunión rápida semanal en la que los miembros del equipo responderán con su explicación a las preguntas ¿Que he hecho desde la última reunión?, ¿Qué voy a hacer tras esta reunión? Y ¿Qué problemas he encontrado o intuyo en el desarrollo de mi trabajo?</w:t>
-      </w:r>
-      <w:r>
-        <w:rPr>
-          <w:iCs/>
-        </w:rPr>
-        <w:t xml:space="preserve"> En estas reuniones no será prioritaria la presencia del Product Owner salvo en el que caso en que durante algún sprint tuviese que adquirir rol de desarrollador.</w:t>
+      <w:proofErr w:type="spellStart"/>
+      <w:r>
+        <w:rPr>
+          <w:iCs/>
+        </w:rPr>
+        <w:t>Weekly</w:t>
+      </w:r>
+      <w:proofErr w:type="spellEnd"/>
+      <w:r>
+        <w:rPr>
+          <w:iCs/>
+        </w:rPr>
+        <w:t xml:space="preserve"> </w:t>
+      </w:r>
+      <w:proofErr w:type="spellStart"/>
+      <w:r>
+        <w:rPr>
+          <w:iCs/>
+        </w:rPr>
+        <w:t>Scrum</w:t>
+      </w:r>
+      <w:proofErr w:type="spellEnd"/>
+      <w:r>
+        <w:rPr>
+          <w:iCs/>
+        </w:rPr>
+        <w:t>: Se optará por una reunión rápida semanal en la que los miembros del equipo responderán con su explicación a las preguntas ¿Que he hecho desde la última reunión?, ¿Qué voy a hacer tras esta reunión? Y ¿Qué problemas he encontrado o intuyo en el desarrollo de mi trabajo?</w:t>
+      </w:r>
+      <w:r>
+        <w:rPr>
+          <w:iCs/>
+        </w:rPr>
+        <w:t xml:space="preserve"> En estas reuniones no será prioritaria la presencia del </w:t>
+      </w:r>
+      <w:proofErr w:type="spellStart"/>
+      <w:r>
+        <w:rPr>
+          <w:iCs/>
+        </w:rPr>
+        <w:t>Product</w:t>
+      </w:r>
+      <w:proofErr w:type="spellEnd"/>
+      <w:r>
+        <w:rPr>
+          <w:iCs/>
+        </w:rPr>
+        <w:t xml:space="preserve"> </w:t>
+      </w:r>
+      <w:proofErr w:type="spellStart"/>
+      <w:r>
+        <w:rPr>
+          <w:iCs/>
+        </w:rPr>
+        <w:t>Owner</w:t>
+      </w:r>
+      <w:proofErr w:type="spellEnd"/>
+      <w:r>
+        <w:rPr>
+          <w:iCs/>
+        </w:rPr>
+        <w:t xml:space="preserve"> salvo en el que caso en que durante algún sprint tuviese que adquirir rol de desarrollador.</w:t>
       </w:r>
     </w:p>
     <w:p>
@@ -3577,13 +4261,153 @@
         <w:rPr>
           <w:iCs/>
         </w:rPr>
-        <w:t xml:space="preserve"> review: Está reunión se realizará tras la finalización de un sprint y tendrá como misión el presentar de manera informal los objetivos alcanzados durante el sprint haciendo una rápida demo del producto finalizado en el mismo.</w:t>
-      </w:r>
-      <w:r>
-        <w:rPr>
-          <w:iCs/>
-        </w:rPr>
-        <w:t xml:space="preserve"> En estas reuniones participarán el Product Owner, el Scrum Master asi como el Developers Team. También podrá acudir el Stakeholder si el product Owner lo estima oportuno siendo esta una buena oportunidad para que palpe el avanzar del producto y pueda dar su opinión.</w:t>
+        <w:t xml:space="preserve"> </w:t>
+      </w:r>
+      <w:proofErr w:type="spellStart"/>
+      <w:r>
+        <w:rPr>
+          <w:iCs/>
+        </w:rPr>
+        <w:t>review</w:t>
+      </w:r>
+      <w:proofErr w:type="spellEnd"/>
+      <w:r>
+        <w:rPr>
+          <w:iCs/>
+        </w:rPr>
+        <w:t>: Está reunión se realizará tras la finalización de un sprint y tendrá como misión el presentar de manera informal los objetivos alcanzados durante el sprint haciendo una rápida demo del producto finalizado en el mismo.</w:t>
+      </w:r>
+      <w:r>
+        <w:rPr>
+          <w:iCs/>
+        </w:rPr>
+        <w:t xml:space="preserve"> En estas reuniones participarán el </w:t>
+      </w:r>
+      <w:proofErr w:type="spellStart"/>
+      <w:r>
+        <w:rPr>
+          <w:iCs/>
+        </w:rPr>
+        <w:t>Product</w:t>
+      </w:r>
+      <w:proofErr w:type="spellEnd"/>
+      <w:r>
+        <w:rPr>
+          <w:iCs/>
+        </w:rPr>
+        <w:t xml:space="preserve"> </w:t>
+      </w:r>
+      <w:proofErr w:type="spellStart"/>
+      <w:r>
+        <w:rPr>
+          <w:iCs/>
+        </w:rPr>
+        <w:t>Owner</w:t>
+      </w:r>
+      <w:proofErr w:type="spellEnd"/>
+      <w:r>
+        <w:rPr>
+          <w:iCs/>
+        </w:rPr>
+        <w:t xml:space="preserve">, el </w:t>
+      </w:r>
+      <w:proofErr w:type="spellStart"/>
+      <w:r>
+        <w:rPr>
+          <w:iCs/>
+        </w:rPr>
+        <w:t>Scrum</w:t>
+      </w:r>
+      <w:proofErr w:type="spellEnd"/>
+      <w:r>
+        <w:rPr>
+          <w:iCs/>
+        </w:rPr>
+        <w:t xml:space="preserve"> Master </w:t>
+      </w:r>
+      <w:proofErr w:type="spellStart"/>
+      <w:r>
+        <w:rPr>
+          <w:iCs/>
+        </w:rPr>
+        <w:t>asi</w:t>
+      </w:r>
+      <w:proofErr w:type="spellEnd"/>
+      <w:r>
+        <w:rPr>
+          <w:iCs/>
+        </w:rPr>
+        <w:t xml:space="preserve"> como el </w:t>
+      </w:r>
+      <w:proofErr w:type="spellStart"/>
+      <w:r>
+        <w:rPr>
+          <w:iCs/>
+        </w:rPr>
+        <w:t>Developers</w:t>
+      </w:r>
+      <w:proofErr w:type="spellEnd"/>
+      <w:r>
+        <w:rPr>
+          <w:iCs/>
+        </w:rPr>
+        <w:t xml:space="preserve"> </w:t>
+      </w:r>
+      <w:proofErr w:type="spellStart"/>
+      <w:r>
+        <w:rPr>
+          <w:iCs/>
+        </w:rPr>
+        <w:t>Team</w:t>
+      </w:r>
+      <w:proofErr w:type="spellEnd"/>
+      <w:r>
+        <w:rPr>
+          <w:iCs/>
+        </w:rPr>
+        <w:t xml:space="preserve">. También podrá acudir el </w:t>
+      </w:r>
+      <w:proofErr w:type="spellStart"/>
+      <w:r>
+        <w:rPr>
+          <w:iCs/>
+        </w:rPr>
+        <w:t>Stakeholder</w:t>
+      </w:r>
+      <w:proofErr w:type="spellEnd"/>
+      <w:r>
+        <w:rPr>
+          <w:iCs/>
+        </w:rPr>
+        <w:t xml:space="preserve"> si el </w:t>
+      </w:r>
+      <w:proofErr w:type="spellStart"/>
+      <w:r>
+        <w:rPr>
+          <w:iCs/>
+        </w:rPr>
+        <w:t>product</w:t>
+      </w:r>
+      <w:proofErr w:type="spellEnd"/>
+      <w:r>
+        <w:rPr>
+          <w:iCs/>
+        </w:rPr>
+        <w:t xml:space="preserve"> </w:t>
+      </w:r>
+      <w:proofErr w:type="spellStart"/>
+      <w:r>
+        <w:rPr>
+          <w:iCs/>
+        </w:rPr>
+        <w:t>Owner</w:t>
+      </w:r>
+      <w:proofErr w:type="spellEnd"/>
+      <w:r>
+        <w:rPr>
+          <w:iCs/>
+        </w:rPr>
+        <w:t xml:space="preserve"> lo estima oportuno siendo esta una buena oportunidad para que palpe el avanzar del producto y pueda dar su opinión.</w:t>
       </w:r>
     </w:p>
     <w:p>
@@ -3609,17 +4433,123 @@
           <w:iCs/>
         </w:rPr>
       </w:pPr>
-      <w:r>
-        <w:rPr>
-          <w:iCs/>
-        </w:rPr>
-        <w:t xml:space="preserve">Scrum retrospective: Este proceso no será una reunión en sí misma. El Scrum Master tratará de recopilar entre los </w:t>
-      </w:r>
-      <w:r>
-        <w:rPr>
-          <w:iCs/>
-        </w:rPr>
-        <w:t>miembros del Developers Team aquellas técnicas o aptitudes que frenan el desarrollo del equipo así como aquellas que hacen que el sprint fluya de una manera óptima. Con todo esto se reunirán en un momento por determinar tanto Scrum Master como Developers Team para tratar las ideas recogidas previamente.</w:t>
+      <w:proofErr w:type="spellStart"/>
+      <w:r>
+        <w:rPr>
+          <w:iCs/>
+        </w:rPr>
+        <w:t>Scrum</w:t>
+      </w:r>
+      <w:proofErr w:type="spellEnd"/>
+      <w:r>
+        <w:rPr>
+          <w:iCs/>
+        </w:rPr>
+        <w:t xml:space="preserve"> </w:t>
+      </w:r>
+      <w:proofErr w:type="spellStart"/>
+      <w:r>
+        <w:rPr>
+          <w:iCs/>
+        </w:rPr>
+        <w:t>retrospective</w:t>
+      </w:r>
+      <w:proofErr w:type="spellEnd"/>
+      <w:r>
+        <w:rPr>
+          <w:iCs/>
+        </w:rPr>
+        <w:t xml:space="preserve">: Este proceso no será una reunión en sí misma. El </w:t>
+      </w:r>
+      <w:proofErr w:type="spellStart"/>
+      <w:r>
+        <w:rPr>
+          <w:iCs/>
+        </w:rPr>
+        <w:t>Scrum</w:t>
+      </w:r>
+      <w:proofErr w:type="spellEnd"/>
+      <w:r>
+        <w:rPr>
+          <w:iCs/>
+        </w:rPr>
+        <w:t xml:space="preserve"> Master tratará de recopilar entre los </w:t>
+      </w:r>
+      <w:r>
+        <w:rPr>
+          <w:iCs/>
+        </w:rPr>
+        <w:t xml:space="preserve">miembros del </w:t>
+      </w:r>
+      <w:proofErr w:type="spellStart"/>
+      <w:r>
+        <w:rPr>
+          <w:iCs/>
+        </w:rPr>
+        <w:t>Developers</w:t>
+      </w:r>
+      <w:proofErr w:type="spellEnd"/>
+      <w:r>
+        <w:rPr>
+          <w:iCs/>
+        </w:rPr>
+        <w:t xml:space="preserve"> </w:t>
+      </w:r>
+      <w:proofErr w:type="spellStart"/>
+      <w:r>
+        <w:rPr>
+          <w:iCs/>
+        </w:rPr>
+        <w:t>Team</w:t>
+      </w:r>
+      <w:proofErr w:type="spellEnd"/>
+      <w:r>
+        <w:rPr>
+          <w:iCs/>
+        </w:rPr>
+        <w:t xml:space="preserve"> aquellas técnicas o aptitudes que frenan el desarrollo del equipo así como aquellas que hacen que el sprint fluya de una manera óptima. Con todo esto se reunirán en un momento por determinar tanto </w:t>
+      </w:r>
+      <w:proofErr w:type="spellStart"/>
+      <w:r>
+        <w:rPr>
+          <w:iCs/>
+        </w:rPr>
+        <w:t>Scrum</w:t>
+      </w:r>
+      <w:proofErr w:type="spellEnd"/>
+      <w:r>
+        <w:rPr>
+          <w:iCs/>
+        </w:rPr>
+        <w:t xml:space="preserve"> Master como </w:t>
+      </w:r>
+      <w:proofErr w:type="spellStart"/>
+      <w:r>
+        <w:rPr>
+          <w:iCs/>
+        </w:rPr>
+        <w:t>Developers</w:t>
+      </w:r>
+      <w:proofErr w:type="spellEnd"/>
+      <w:r>
+        <w:rPr>
+          <w:iCs/>
+        </w:rPr>
+        <w:t xml:space="preserve"> </w:t>
+      </w:r>
+      <w:proofErr w:type="spellStart"/>
+      <w:r>
+        <w:rPr>
+          <w:iCs/>
+        </w:rPr>
+        <w:t>Team</w:t>
+      </w:r>
+      <w:proofErr w:type="spellEnd"/>
+      <w:r>
+        <w:rPr>
+          <w:iCs/>
+        </w:rPr>
+        <w:t xml:space="preserve"> para tratar las ideas recogidas previamente.</w:t>
       </w:r>
     </w:p>
     <w:p>
@@ -3639,12 +4569,14 @@
       <w:pPr>
         <w:pStyle w:val="Ttulo2"/>
         <w:rPr>
+          <w:i w:val="0"/>
           <w:lang w:val="es-ES_tradnl"/>
         </w:rPr>
       </w:pPr>
       <w:bookmarkStart w:id="24" w:name="_Toc254520267"/>
       <w:r>
         <w:rPr>
+          <w:i w:val="0"/>
           <w:lang w:val="es-ES_tradnl"/>
         </w:rPr>
         <w:t>Métodos, herramientas y otros recursos</w:t>
@@ -3749,14 +4681,46 @@
           <w:iCs/>
           <w:lang w:val="en-US"/>
         </w:rPr>
-        <w:t>-WebFramework: JSP+servlets, JSF‐JEE, S</w:t>
-      </w:r>
+        <w:t>-</w:t>
+      </w:r>
+      <w:proofErr w:type="spellStart"/>
       <w:r>
         <w:rPr>
           <w:iCs/>
           <w:lang w:val="en-US"/>
         </w:rPr>
-        <w:t>pringMVC, Grails, Struts, Play…</w:t>
+        <w:t>WebFr</w:t>
+      </w:r>
+      <w:r>
+        <w:rPr>
+          <w:iCs/>
+          <w:lang w:val="en-US"/>
+        </w:rPr>
+        <w:t>amework</w:t>
+      </w:r>
+      <w:proofErr w:type="spellEnd"/>
+      <w:r>
+        <w:rPr>
+          <w:iCs/>
+          <w:lang w:val="en-US"/>
+        </w:rPr>
+        <w:t xml:space="preserve">: </w:t>
+      </w:r>
+      <w:proofErr w:type="spellStart"/>
+      <w:r>
+        <w:rPr>
+          <w:iCs/>
+          <w:lang w:val="en-US"/>
+        </w:rPr>
+        <w:t>JSP+servlets</w:t>
+      </w:r>
+      <w:proofErr w:type="spellEnd"/>
+      <w:r>
+        <w:rPr>
+          <w:iCs/>
+          <w:lang w:val="en-US"/>
+        </w:rPr>
+        <w:t>, JSF‐JEE</w:t>
       </w:r>
     </w:p>
     <w:p>
@@ -3774,38 +4738,41 @@
         <w:rPr>
           <w:iCs/>
         </w:rPr>
-        <w:t>-Lógica de aplicación: Componentes Java de lado servidor, comoServlets/JSPs.</w:t>
-      </w:r>
-      <w:r>
-        <w:rPr>
-          <w:iCs/>
-        </w:rPr>
-        <w:t xml:space="preserve"> </w:t>
-      </w:r>
-      <w:r>
-        <w:rPr>
-          <w:iCs/>
-        </w:rPr>
-        <w:t>Se podrán utili</w:t>
-      </w:r>
-      <w:r>
-        <w:rPr>
-          <w:iCs/>
-        </w:rPr>
-        <w:lastRenderedPageBreak/>
-        <w:t>zar otras bibliotecas que se consideren necesarias, por</w:t>
-      </w:r>
-      <w:r>
-        <w:rPr>
-          <w:iCs/>
-        </w:rPr>
-        <w:t xml:space="preserve"> </w:t>
-      </w:r>
-      <w:r>
-        <w:rPr>
-          <w:iCs/>
-        </w:rPr>
-        <w:t>ejemplo, para gestión de colas de mensajería con JMS.</w:t>
+        <w:t>-Lógica de aplicación: Componentes Java de l</w:t>
+      </w:r>
+      <w:r>
+        <w:rPr>
+          <w:iCs/>
+        </w:rPr>
+        <w:t xml:space="preserve">ado servidor, </w:t>
+      </w:r>
+      <w:proofErr w:type="spellStart"/>
+      <w:r>
+        <w:rPr>
+          <w:iCs/>
+        </w:rPr>
+        <w:t>comoServlets</w:t>
+      </w:r>
+      <w:proofErr w:type="spellEnd"/>
+      <w:r>
+        <w:rPr>
+          <w:iCs/>
+        </w:rPr>
+        <w:t>/</w:t>
+      </w:r>
+      <w:proofErr w:type="spellStart"/>
+      <w:r>
+        <w:rPr>
+          <w:iCs/>
+        </w:rPr>
+        <w:t>JSPs</w:t>
+      </w:r>
+      <w:proofErr w:type="spellEnd"/>
+      <w:r>
+        <w:rPr>
+          <w:iCs/>
+        </w:rPr>
+        <w:t>.</w:t>
       </w:r>
     </w:p>
     <w:p>
@@ -3823,7 +4790,22 @@
         <w:rPr>
           <w:iCs/>
         </w:rPr>
-        <w:t>-Servidor de aplicaciones: Apache Tomcat, servidor compatible JEE 6 o superior</w:t>
+        <w:lastRenderedPageBreak/>
+        <w:t xml:space="preserve">-Servidor de aplicaciones: Apache </w:t>
+      </w:r>
+      <w:proofErr w:type="spellStart"/>
+      <w:r>
+        <w:rPr>
+          <w:iCs/>
+        </w:rPr>
+        <w:t>Tomcat</w:t>
+      </w:r>
+      <w:proofErr w:type="spellEnd"/>
+      <w:r>
+        <w:rPr>
+          <w:iCs/>
+        </w:rPr>
+        <w:t>, servidor compatible JEE 6 o superior</w:t>
       </w:r>
     </w:p>
     <w:p>
@@ -3841,8 +4823,16 @@
         <w:rPr>
           <w:iCs/>
         </w:rPr>
-        <w:t>-Base de datos: MySQL</w:t>
-      </w:r>
+        <w:t xml:space="preserve">-Base de datos: </w:t>
+      </w:r>
+      <w:proofErr w:type="spellStart"/>
+      <w:r>
+        <w:rPr>
+          <w:iCs/>
+        </w:rPr>
+        <w:t>JavaDB</w:t>
+      </w:r>
+      <w:proofErr w:type="spellEnd"/>
     </w:p>
     <w:p>
       <w:pPr>
@@ -3859,7 +4849,35 @@
         <w:rPr>
           <w:iCs/>
         </w:rPr>
-        <w:t>-IDE: Eclipse + plugins para desarrollo WTP, eGIT…</w:t>
+        <w:t xml:space="preserve">-IDE: Eclipse + </w:t>
+      </w:r>
+      <w:proofErr w:type="spellStart"/>
+      <w:r>
+        <w:rPr>
+          <w:iCs/>
+        </w:rPr>
+        <w:t>plugins</w:t>
+      </w:r>
+      <w:proofErr w:type="spellEnd"/>
+      <w:r>
+        <w:rPr>
+          <w:iCs/>
+        </w:rPr>
+        <w:t xml:space="preserve"> para desarrollo WTP, </w:t>
+      </w:r>
+      <w:proofErr w:type="spellStart"/>
+      <w:r>
+        <w:rPr>
+          <w:iCs/>
+        </w:rPr>
+        <w:t>eGIT</w:t>
+      </w:r>
+      <w:proofErr w:type="spellEnd"/>
+      <w:r>
+        <w:rPr>
+          <w:iCs/>
+        </w:rPr>
+        <w:t>…</w:t>
       </w:r>
     </w:p>
     <w:p>
@@ -3877,8 +4895,30 @@
         <w:rPr>
           <w:iCs/>
         </w:rPr>
-        <w:t>-Repositorio y control de versiones: Git/GitHub</w:t>
-      </w:r>
+        <w:t xml:space="preserve">-Repositorio y control de versiones: </w:t>
+      </w:r>
+      <w:proofErr w:type="spellStart"/>
+      <w:r>
+        <w:rPr>
+          <w:iCs/>
+        </w:rPr>
+        <w:t>Git</w:t>
+      </w:r>
+      <w:proofErr w:type="spellEnd"/>
+      <w:r>
+        <w:rPr>
+          <w:iCs/>
+        </w:rPr>
+        <w:t>/</w:t>
+      </w:r>
+      <w:proofErr w:type="spellStart"/>
+      <w:r>
+        <w:rPr>
+          <w:iCs/>
+        </w:rPr>
+        <w:t>GitHub</w:t>
+      </w:r>
+      <w:proofErr w:type="spellEnd"/>
     </w:p>
     <w:p>
       <w:pPr>
@@ -3895,8 +4935,16 @@
         <w:rPr>
           <w:iCs/>
         </w:rPr>
-        <w:t>-Construcción: Maven</w:t>
-      </w:r>
+        <w:t xml:space="preserve">-Construcción: </w:t>
+      </w:r>
+      <w:proofErr w:type="spellStart"/>
+      <w:r>
+        <w:rPr>
+          <w:iCs/>
+        </w:rPr>
+        <w:t>Maven</w:t>
+      </w:r>
+      <w:proofErr w:type="spellEnd"/>
     </w:p>
     <w:p>
       <w:pPr>
@@ -3913,8 +4961,16 @@
         <w:rPr>
           <w:iCs/>
         </w:rPr>
-        <w:t>-Gestión de proyecto: IceScrum</w:t>
-      </w:r>
+        <w:t xml:space="preserve">-Gestión de proyecto: </w:t>
+      </w:r>
+      <w:proofErr w:type="spellStart"/>
+      <w:r>
+        <w:rPr>
+          <w:iCs/>
+        </w:rPr>
+        <w:t>IceScrum</w:t>
+      </w:r>
+      <w:proofErr w:type="spellEnd"/>
     </w:p>
     <w:p>
       <w:pPr>
@@ -3956,7 +5012,21 @@
         <w:rPr>
           <w:iCs/>
         </w:rPr>
-        <w:t>en IceScrum se llama: Gestión tarjetas universitarias</w:t>
+        <w:t xml:space="preserve">en </w:t>
+      </w:r>
+      <w:proofErr w:type="spellStart"/>
+      <w:r>
+        <w:rPr>
+          <w:iCs/>
+        </w:rPr>
+        <w:t>IceScrum</w:t>
+      </w:r>
+      <w:proofErr w:type="spellEnd"/>
+      <w:r>
+        <w:rPr>
+          <w:iCs/>
+        </w:rPr>
+        <w:t xml:space="preserve"> se llama: Gestión tarjetas universitarias</w:t>
       </w:r>
     </w:p>
     <w:p>
@@ -3974,7 +5044,21 @@
         <w:rPr>
           <w:iCs/>
         </w:rPr>
-        <w:t xml:space="preserve">El proyecto en GitHub se llama GTU14 y su dirección es </w:t>
+        <w:t xml:space="preserve">El proyecto en </w:t>
+      </w:r>
+      <w:proofErr w:type="spellStart"/>
+      <w:r>
+        <w:rPr>
+          <w:iCs/>
+        </w:rPr>
+        <w:t>GitHub</w:t>
+      </w:r>
+      <w:proofErr w:type="spellEnd"/>
+      <w:r>
+        <w:rPr>
+          <w:iCs/>
+        </w:rPr>
+        <w:t xml:space="preserve"> se llama GTU14 y su dirección es </w:t>
       </w:r>
       <w:r>
         <w:rPr>
@@ -4008,10 +5092,14 @@
     <w:p>
       <w:pPr>
         <w:pStyle w:val="Ttulo2"/>
+        <w:rPr>
+          <w:i w:val="0"/>
+        </w:rPr>
       </w:pPr>
       <w:bookmarkStart w:id="26" w:name="_Toc254520269"/>
       <w:r>
         <w:rPr>
+          <w:i w:val="0"/>
           <w:lang w:val="es-ES_tradnl"/>
         </w:rPr>
         <w:t>Planificación de proyecto</w:t>
@@ -4046,7 +5134,21 @@
         <w:rPr>
           <w:iCs/>
         </w:rPr>
-        <w:t>Se han definido para el desarrollo del proyecto sprints de 2 semanas ya que así obliga a llevar más día a día el trabajo así como permite, ante algún fallo de organización de tareas, reaccionar más dinámicamente que si el sprint es de cuatro semanas.</w:t>
+        <w:t xml:space="preserve">Se han definido para el desarrollo del proyecto </w:t>
+      </w:r>
+      <w:proofErr w:type="spellStart"/>
+      <w:r>
+        <w:rPr>
+          <w:iCs/>
+        </w:rPr>
+        <w:t>sprints</w:t>
+      </w:r>
+      <w:proofErr w:type="spellEnd"/>
+      <w:r>
+        <w:rPr>
+          <w:iCs/>
+        </w:rPr>
+        <w:t xml:space="preserve"> de 2 semanas ya que así obliga a llevar más día a día el trabajo así como permite, ante algún fallo de organización de tareas, reaccionar más dinámicamente que si el sprint es de cuatro semanas.</w:t>
       </w:r>
     </w:p>
     <w:p>
@@ -4076,7 +5178,21 @@
         <w:rPr>
           <w:iCs/>
         </w:rPr>
-        <w:t>La entrega inicial será este documento, el cual servirá de punto de partida para el desarrollo del proyecto. Dentro del primer sprint se definirán los casos de uso así como otros documentos previos necesarios para poder iniciar. Una vez acordado y con el conocimiento sobre las herramientas técnicas adquirido, se comenzará a trabajar mediante la metodología scrum en las tareas a realizar en cada sprint.</w:t>
+        <w:t xml:space="preserve">La entrega inicial será este documento, el cual servirá de punto de partida para el desarrollo del proyecto. Dentro del primer sprint se definirán los casos de uso así como otros documentos previos necesarios para poder iniciar. Una vez acordado y con el conocimiento sobre las herramientas técnicas adquirido, se comenzará a trabajar mediante la metodología </w:t>
+      </w:r>
+      <w:proofErr w:type="spellStart"/>
+      <w:r>
+        <w:rPr>
+          <w:iCs/>
+        </w:rPr>
+        <w:t>scrum</w:t>
+      </w:r>
+      <w:proofErr w:type="spellEnd"/>
+      <w:r>
+        <w:rPr>
+          <w:iCs/>
+        </w:rPr>
+        <w:t xml:space="preserve"> en las tareas a realizar en cada sprint.</w:t>
       </w:r>
     </w:p>
     <w:p>
@@ -4095,16 +5211,62 @@
     <w:p>
       <w:pPr>
         <w:pStyle w:val="Ttulo2"/>
+        <w:rPr>
+          <w:i w:val="0"/>
+        </w:rPr>
       </w:pPr>
       <w:bookmarkStart w:id="27" w:name="_Toc254520270"/>
       <w:r>
+        <w:rPr>
+          <w:i w:val="0"/>
+        </w:rPr>
         <w:t>Entregas</w:t>
       </w:r>
       <w:bookmarkEnd w:id="27"/>
     </w:p>
     <w:p>
       <w:r>
-        <w:t>Hasta la siguiente iteración, el equipo de trabajo, una vez entregado este documento y tras la reunión con el Stake Holder, se encargará de definir las tareas que se puedan desarrollar hasta el siguiente punto de revisión. Estas tareas contemplarán una identificación de los actores principales y secundarios así como de los casos de uso o las user stories de estos sobre el proyecto que vamos a desarrollar. A su vez todo ello se irá poniendo en la plataforma IceScrum y añadiendo diagramas asociados a estas acciones para facilitar su comprensión.</w:t>
+        <w:t xml:space="preserve">Hasta la siguiente iteración, el equipo de trabajo, una vez entregado este documento y tras la reunión con el </w:t>
+      </w:r>
+      <w:proofErr w:type="spellStart"/>
+      <w:r>
+        <w:t>Stake</w:t>
+      </w:r>
+      <w:proofErr w:type="spellEnd"/>
+      <w:r>
+        <w:t xml:space="preserve"> </w:t>
+      </w:r>
+      <w:proofErr w:type="spellStart"/>
+      <w:r>
+        <w:t>Holder</w:t>
+      </w:r>
+      <w:proofErr w:type="spellEnd"/>
+      <w:r>
+        <w:t xml:space="preserve">, se encargará de definir las tareas que se puedan desarrollar hasta el siguiente punto de revisión. Estas tareas contemplarán una identificación de los actores principales y secundarios así como de los casos de uso o las </w:t>
+      </w:r>
+      <w:proofErr w:type="spellStart"/>
+      <w:r>
+        <w:t>user</w:t>
+      </w:r>
+      <w:proofErr w:type="spellEnd"/>
+      <w:r>
+        <w:t xml:space="preserve"> </w:t>
+      </w:r>
+      <w:proofErr w:type="spellStart"/>
+      <w:r>
+        <w:t>stories</w:t>
+      </w:r>
+      <w:proofErr w:type="spellEnd"/>
+      <w:r>
+        <w:t xml:space="preserve"> de estos sobre el proyecto que vamos a desarrollar. A su vez todo ello se irá poniendo en la plataforma </w:t>
+      </w:r>
+      <w:proofErr w:type="spellStart"/>
+      <w:r>
+        <w:t>IceScrum</w:t>
+      </w:r>
+      <w:proofErr w:type="spellEnd"/>
+      <w:r>
+        <w:t xml:space="preserve"> y añadiendo diagramas asociados a estas acciones para facilitar su comprensión.</w:t>
       </w:r>
       <w:bookmarkEnd w:id="20"/>
       <w:bookmarkEnd w:id="21"/>
@@ -4190,7 +5352,7 @@
         <w:rStyle w:val="Nmerodepgina"/>
         <w:noProof/>
       </w:rPr>
-      <w:t>1</w:t>
+      <w:t>4</w:t>
     </w:r>
     <w:r>
       <w:rPr>
@@ -6527,7 +7689,7 @@
 </file>
 
 <file path=customXml/itemProps1.xml><?xml version="1.0" encoding="utf-8"?>
-<ds:datastoreItem xmlns:ds="http://schemas.openxmlformats.org/officeDocument/2006/customXml" ds:itemID="{6110F100-E53F-4FE7-92B3-9B15FEBA88E3}">
+<ds:datastoreItem xmlns:ds="http://schemas.openxmlformats.org/officeDocument/2006/customXml" ds:itemID="{D3B10F69-46E7-4813-80B8-DC4D24FD975B}">
   <ds:schemaRefs>
     <ds:schemaRef ds:uri="http://schemas.openxmlformats.org/officeDocument/2006/bibliography"/>
   </ds:schemaRefs>

</xml_diff>